<commit_message>
test template with insuranceName
</commit_message>
<xml_diff>
--- a/storage/app/default/documents/invoice_detail_insurance.docx
+++ b/storage/app/default/documents/invoice_detail_insurance.docx
@@ -345,7 +345,6 @@
                 <w:noProof/>
               </w:rPr>
             </w:pPr>
-            <w:bookmarkStart w:id="0" w:name="_GoBack"/>
             <w:r>
               <w:rPr>
                 <w:rFonts w:ascii="Browallia New" w:hAnsi="Browallia New" w:cs="Browallia New"/>
@@ -451,7 +450,6 @@
           </w:p>
         </w:tc>
       </w:tr>
-      <w:bookmarkEnd w:id="0"/>
       <w:tr>
         <w:tc>
           <w:tcPr>
@@ -626,6 +624,8 @@
                 <w:sz w:val="28"/>
               </w:rPr>
             </w:pPr>
+            <w:bookmarkStart w:id="0" w:name="_GoBack"/>
+            <w:bookmarkEnd w:id="0"/>
           </w:p>
         </w:tc>
         <w:tc>
@@ -690,12 +690,8 @@
     <w:p>
       <w:pPr>
         <w:sectPr>
-          <w:headerReference w:type="even" r:id="rId6"/>
-          <w:headerReference w:type="default" r:id="rId7"/>
-          <w:footerReference w:type="even" r:id="rId8"/>
-          <w:footerReference w:type="default" r:id="rId9"/>
-          <w:headerReference w:type="first" r:id="rId10"/>
-          <w:footerReference w:type="first" r:id="rId11"/>
+          <w:headerReference w:type="default" r:id="rId6"/>
+          <w:footerReference w:type="default" r:id="rId7"/>
           <w:pgSz w:w="11906" w:h="16838"/>
           <w:pgMar w:top="612" w:right="567" w:bottom="2614" w:left="567" w:header="556" w:footer="261" w:gutter="0"/>
           <w:cols w:space="720"/>
@@ -1389,8 +1385,8 @@
     </w:tbl>
     <w:p/>
     <w:sectPr>
-      <w:headerReference w:type="default" r:id="rId12"/>
-      <w:footerReference w:type="default" r:id="rId13"/>
+      <w:headerReference w:type="default" r:id="rId8"/>
+      <w:footerReference w:type="default" r:id="rId9"/>
       <w:pgSz w:w="11906" w:h="16838"/>
       <w:pgMar w:top="612" w:right="567" w:bottom="2614" w:left="567" w:header="556" w:footer="261" w:gutter="0"/>
       <w:pgNumType w:start="1"/>
@@ -1429,16 +1425,6 @@
 
 <file path=word/footer1.xml><?xml version="1.0" encoding="utf-8"?>
 <w:ftr xmlns:wpc="http://schemas.microsoft.com/office/word/2010/wordprocessingCanvas" xmlns:cx="http://schemas.microsoft.com/office/drawing/2014/chartex" xmlns:cx1="http://schemas.microsoft.com/office/drawing/2015/9/8/chartex" xmlns:cx2="http://schemas.microsoft.com/office/drawing/2015/10/21/chartex" xmlns:cx3="http://schemas.microsoft.com/office/drawing/2016/5/9/chartex" xmlns:cx4="http://schemas.microsoft.com/office/drawing/2016/5/10/chartex" xmlns:cx5="http://schemas.microsoft.com/office/drawing/2016/5/11/chartex" xmlns:cx6="http://schemas.microsoft.com/office/drawing/2016/5/12/chartex" xmlns:cx7="http://schemas.microsoft.com/office/drawing/2016/5/13/chartex" xmlns:cx8="http://schemas.microsoft.com/office/drawing/2016/5/14/chartex" xmlns:mc="http://schemas.openxmlformats.org/markup-compatibility/2006" xmlns:aink="http://schemas.microsoft.com/office/drawing/2016/ink" xmlns:am3d="http://schemas.microsoft.com/office/drawing/2017/model3d" xmlns:o="urn:schemas-microsoft-com:office:office" xmlns:r="http://schemas.openxmlformats.org/officeDocument/2006/relationships" xmlns:m="http://schemas.openxmlformats.org/officeDocument/2006/math" xmlns:v="urn:schemas-microsoft-com:vml" xmlns:wp14="http://schemas.microsoft.com/office/word/2010/wordprocessingDrawing" xmlns:wp="http://schemas.openxmlformats.org/drawingml/2006/wordprocessingDrawing" xmlns:w10="urn:schemas-microsoft-com:office:word" xmlns:w="http://schemas.openxmlformats.org/wordprocessingml/2006/main" xmlns:w14="http://schemas.microsoft.com/office/word/2010/wordml" xmlns:w15="http://schemas.microsoft.com/office/word/2012/wordml" xmlns:w16cid="http://schemas.microsoft.com/office/word/2016/wordml/cid" xmlns:w16se="http://schemas.microsoft.com/office/word/2015/wordml/symex" xmlns:wpg="http://schemas.microsoft.com/office/word/2010/wordprocessingGroup" xmlns:wpi="http://schemas.microsoft.com/office/word/2010/wordprocessingInk" xmlns:wne="http://schemas.microsoft.com/office/word/2006/wordml" xmlns:wps="http://schemas.microsoft.com/office/word/2010/wordprocessingShape" mc:Ignorable="w14 w15 w16se w16cid wp14">
-  <w:p>
-    <w:pPr>
-      <w:pStyle w:val="Footer"/>
-    </w:pPr>
-  </w:p>
-</w:ftr>
-</file>
-
-<file path=word/footer2.xml><?xml version="1.0" encoding="utf-8"?>
-<w:ftr xmlns:wpc="http://schemas.microsoft.com/office/word/2010/wordprocessingCanvas" xmlns:cx="http://schemas.microsoft.com/office/drawing/2014/chartex" xmlns:cx1="http://schemas.microsoft.com/office/drawing/2015/9/8/chartex" xmlns:cx2="http://schemas.microsoft.com/office/drawing/2015/10/21/chartex" xmlns:cx3="http://schemas.microsoft.com/office/drawing/2016/5/9/chartex" xmlns:cx4="http://schemas.microsoft.com/office/drawing/2016/5/10/chartex" xmlns:cx5="http://schemas.microsoft.com/office/drawing/2016/5/11/chartex" xmlns:cx6="http://schemas.microsoft.com/office/drawing/2016/5/12/chartex" xmlns:cx7="http://schemas.microsoft.com/office/drawing/2016/5/13/chartex" xmlns:cx8="http://schemas.microsoft.com/office/drawing/2016/5/14/chartex" xmlns:mc="http://schemas.openxmlformats.org/markup-compatibility/2006" xmlns:aink="http://schemas.microsoft.com/office/drawing/2016/ink" xmlns:am3d="http://schemas.microsoft.com/office/drawing/2017/model3d" xmlns:o="urn:schemas-microsoft-com:office:office" xmlns:r="http://schemas.openxmlformats.org/officeDocument/2006/relationships" xmlns:m="http://schemas.openxmlformats.org/officeDocument/2006/math" xmlns:v="urn:schemas-microsoft-com:vml" xmlns:wp14="http://schemas.microsoft.com/office/word/2010/wordprocessingDrawing" xmlns:wp="http://schemas.openxmlformats.org/drawingml/2006/wordprocessingDrawing" xmlns:w10="urn:schemas-microsoft-com:office:word" xmlns:w="http://schemas.openxmlformats.org/wordprocessingml/2006/main" xmlns:w14="http://schemas.microsoft.com/office/word/2010/wordml" xmlns:w15="http://schemas.microsoft.com/office/word/2012/wordml" xmlns:w16cid="http://schemas.microsoft.com/office/word/2016/wordml/cid" xmlns:w16se="http://schemas.microsoft.com/office/word/2015/wordml/symex" xmlns:wpg="http://schemas.microsoft.com/office/word/2010/wordprocessingGroup" xmlns:wpi="http://schemas.microsoft.com/office/word/2010/wordprocessingInk" xmlns:wne="http://schemas.microsoft.com/office/word/2006/wordml" xmlns:wps="http://schemas.microsoft.com/office/word/2010/wordprocessingShape" mc:Ignorable="w14 w15 w16se w16cid wp14">
   <w:tbl>
     <w:tblPr>
       <w:tblStyle w:val="TableGrid"/>
@@ -1975,17 +1961,7 @@
 </w:ftr>
 </file>
 
-<file path=word/footer3.xml><?xml version="1.0" encoding="utf-8"?>
-<w:ftr xmlns:wpc="http://schemas.microsoft.com/office/word/2010/wordprocessingCanvas" xmlns:cx="http://schemas.microsoft.com/office/drawing/2014/chartex" xmlns:cx1="http://schemas.microsoft.com/office/drawing/2015/9/8/chartex" xmlns:cx2="http://schemas.microsoft.com/office/drawing/2015/10/21/chartex" xmlns:cx3="http://schemas.microsoft.com/office/drawing/2016/5/9/chartex" xmlns:cx4="http://schemas.microsoft.com/office/drawing/2016/5/10/chartex" xmlns:cx5="http://schemas.microsoft.com/office/drawing/2016/5/11/chartex" xmlns:cx6="http://schemas.microsoft.com/office/drawing/2016/5/12/chartex" xmlns:cx7="http://schemas.microsoft.com/office/drawing/2016/5/13/chartex" xmlns:cx8="http://schemas.microsoft.com/office/drawing/2016/5/14/chartex" xmlns:mc="http://schemas.openxmlformats.org/markup-compatibility/2006" xmlns:aink="http://schemas.microsoft.com/office/drawing/2016/ink" xmlns:am3d="http://schemas.microsoft.com/office/drawing/2017/model3d" xmlns:o="urn:schemas-microsoft-com:office:office" xmlns:r="http://schemas.openxmlformats.org/officeDocument/2006/relationships" xmlns:m="http://schemas.openxmlformats.org/officeDocument/2006/math" xmlns:v="urn:schemas-microsoft-com:vml" xmlns:wp14="http://schemas.microsoft.com/office/word/2010/wordprocessingDrawing" xmlns:wp="http://schemas.openxmlformats.org/drawingml/2006/wordprocessingDrawing" xmlns:w10="urn:schemas-microsoft-com:office:word" xmlns:w="http://schemas.openxmlformats.org/wordprocessingml/2006/main" xmlns:w14="http://schemas.microsoft.com/office/word/2010/wordml" xmlns:w15="http://schemas.microsoft.com/office/word/2012/wordml" xmlns:w16cid="http://schemas.microsoft.com/office/word/2016/wordml/cid" xmlns:w16se="http://schemas.microsoft.com/office/word/2015/wordml/symex" xmlns:wpg="http://schemas.microsoft.com/office/word/2010/wordprocessingGroup" xmlns:wpi="http://schemas.microsoft.com/office/word/2010/wordprocessingInk" xmlns:wne="http://schemas.microsoft.com/office/word/2006/wordml" xmlns:wps="http://schemas.microsoft.com/office/word/2010/wordprocessingShape" mc:Ignorable="w14 w15 w16se w16cid wp14">
-  <w:p>
-    <w:pPr>
-      <w:pStyle w:val="Footer"/>
-    </w:pPr>
-  </w:p>
-</w:ftr>
-</file>
-
-<file path=word/footer4.xml><?xml version="1.0" encoding="utf-8"?>
+<file path=word/footer2.xml><?xml version="1.0" encoding="utf-8"?>
 <w:ftr xmlns:wpc="http://schemas.microsoft.com/office/word/2010/wordprocessingCanvas" xmlns:cx="http://schemas.microsoft.com/office/drawing/2014/chartex" xmlns:cx1="http://schemas.microsoft.com/office/drawing/2015/9/8/chartex" xmlns:cx2="http://schemas.microsoft.com/office/drawing/2015/10/21/chartex" xmlns:cx3="http://schemas.microsoft.com/office/drawing/2016/5/9/chartex" xmlns:cx4="http://schemas.microsoft.com/office/drawing/2016/5/10/chartex" xmlns:cx5="http://schemas.microsoft.com/office/drawing/2016/5/11/chartex" xmlns:cx6="http://schemas.microsoft.com/office/drawing/2016/5/12/chartex" xmlns:cx7="http://schemas.microsoft.com/office/drawing/2016/5/13/chartex" xmlns:cx8="http://schemas.microsoft.com/office/drawing/2016/5/14/chartex" xmlns:mc="http://schemas.openxmlformats.org/markup-compatibility/2006" xmlns:aink="http://schemas.microsoft.com/office/drawing/2016/ink" xmlns:am3d="http://schemas.microsoft.com/office/drawing/2017/model3d" xmlns:o="urn:schemas-microsoft-com:office:office" xmlns:r="http://schemas.openxmlformats.org/officeDocument/2006/relationships" xmlns:m="http://schemas.openxmlformats.org/officeDocument/2006/math" xmlns:v="urn:schemas-microsoft-com:vml" xmlns:wp14="http://schemas.microsoft.com/office/word/2010/wordprocessingDrawing" xmlns:wp="http://schemas.openxmlformats.org/drawingml/2006/wordprocessingDrawing" xmlns:w10="urn:schemas-microsoft-com:office:word" xmlns:w="http://schemas.openxmlformats.org/wordprocessingml/2006/main" xmlns:w14="http://schemas.microsoft.com/office/word/2010/wordml" xmlns:w15="http://schemas.microsoft.com/office/word/2012/wordml" xmlns:w16cid="http://schemas.microsoft.com/office/word/2016/wordml/cid" xmlns:w16se="http://schemas.microsoft.com/office/word/2015/wordml/symex" xmlns:wpg="http://schemas.microsoft.com/office/word/2010/wordprocessingGroup" xmlns:wpi="http://schemas.microsoft.com/office/word/2010/wordprocessingInk" xmlns:wne="http://schemas.microsoft.com/office/word/2006/wordml" xmlns:wps="http://schemas.microsoft.com/office/word/2010/wordprocessingShape" mc:Ignorable="w14 w15 w16se w16cid wp14">
   <w:tbl>
     <w:tblPr>
@@ -2550,16 +2526,6 @@
 </file>
 
 <file path=word/header1.xml><?xml version="1.0" encoding="utf-8"?>
-<w:hdr xmlns:wpc="http://schemas.microsoft.com/office/word/2010/wordprocessingCanvas" xmlns:cx="http://schemas.microsoft.com/office/drawing/2014/chartex" xmlns:cx1="http://schemas.microsoft.com/office/drawing/2015/9/8/chartex" xmlns:cx2="http://schemas.microsoft.com/office/drawing/2015/10/21/chartex" xmlns:cx3="http://schemas.microsoft.com/office/drawing/2016/5/9/chartex" xmlns:cx4="http://schemas.microsoft.com/office/drawing/2016/5/10/chartex" xmlns:cx5="http://schemas.microsoft.com/office/drawing/2016/5/11/chartex" xmlns:cx6="http://schemas.microsoft.com/office/drawing/2016/5/12/chartex" xmlns:cx7="http://schemas.microsoft.com/office/drawing/2016/5/13/chartex" xmlns:cx8="http://schemas.microsoft.com/office/drawing/2016/5/14/chartex" xmlns:mc="http://schemas.openxmlformats.org/markup-compatibility/2006" xmlns:aink="http://schemas.microsoft.com/office/drawing/2016/ink" xmlns:am3d="http://schemas.microsoft.com/office/drawing/2017/model3d" xmlns:o="urn:schemas-microsoft-com:office:office" xmlns:r="http://schemas.openxmlformats.org/officeDocument/2006/relationships" xmlns:m="http://schemas.openxmlformats.org/officeDocument/2006/math" xmlns:v="urn:schemas-microsoft-com:vml" xmlns:wp14="http://schemas.microsoft.com/office/word/2010/wordprocessingDrawing" xmlns:wp="http://schemas.openxmlformats.org/drawingml/2006/wordprocessingDrawing" xmlns:w10="urn:schemas-microsoft-com:office:word" xmlns:w="http://schemas.openxmlformats.org/wordprocessingml/2006/main" xmlns:w14="http://schemas.microsoft.com/office/word/2010/wordml" xmlns:w15="http://schemas.microsoft.com/office/word/2012/wordml" xmlns:w16cid="http://schemas.microsoft.com/office/word/2016/wordml/cid" xmlns:w16se="http://schemas.microsoft.com/office/word/2015/wordml/symex" xmlns:wpg="http://schemas.microsoft.com/office/word/2010/wordprocessingGroup" xmlns:wpi="http://schemas.microsoft.com/office/word/2010/wordprocessingInk" xmlns:wne="http://schemas.microsoft.com/office/word/2006/wordml" xmlns:wps="http://schemas.microsoft.com/office/word/2010/wordprocessingShape" mc:Ignorable="w14 w15 w16se w16cid wp14">
-  <w:p>
-    <w:pPr>
-      <w:pStyle w:val="Header"/>
-    </w:pPr>
-  </w:p>
-</w:hdr>
-</file>
-
-<file path=word/header2.xml><?xml version="1.0" encoding="utf-8"?>
 <w:hdr xmlns:wpc="http://schemas.microsoft.com/office/word/2010/wordprocessingCanvas" xmlns:cx="http://schemas.microsoft.com/office/drawing/2014/chartex" xmlns:cx1="http://schemas.microsoft.com/office/drawing/2015/9/8/chartex" xmlns:cx2="http://schemas.microsoft.com/office/drawing/2015/10/21/chartex" xmlns:cx3="http://schemas.microsoft.com/office/drawing/2016/5/9/chartex" xmlns:cx4="http://schemas.microsoft.com/office/drawing/2016/5/10/chartex" xmlns:cx5="http://schemas.microsoft.com/office/drawing/2016/5/11/chartex" xmlns:cx6="http://schemas.microsoft.com/office/drawing/2016/5/12/chartex" xmlns:cx7="http://schemas.microsoft.com/office/drawing/2016/5/13/chartex" xmlns:cx8="http://schemas.microsoft.com/office/drawing/2016/5/14/chartex" xmlns:mc="http://schemas.openxmlformats.org/markup-compatibility/2006" xmlns:aink="http://schemas.microsoft.com/office/drawing/2016/ink" xmlns:am3d="http://schemas.microsoft.com/office/drawing/2017/model3d" xmlns:o="urn:schemas-microsoft-com:office:office" xmlns:r="http://schemas.openxmlformats.org/officeDocument/2006/relationships" xmlns:m="http://schemas.openxmlformats.org/officeDocument/2006/math" xmlns:v="urn:schemas-microsoft-com:vml" xmlns:wp14="http://schemas.microsoft.com/office/word/2010/wordprocessingDrawing" xmlns:wp="http://schemas.openxmlformats.org/drawingml/2006/wordprocessingDrawing" xmlns:w10="urn:schemas-microsoft-com:office:word" xmlns:w="http://schemas.openxmlformats.org/wordprocessingml/2006/main" xmlns:w14="http://schemas.microsoft.com/office/word/2010/wordml" xmlns:w15="http://schemas.microsoft.com/office/word/2012/wordml" xmlns:w16cid="http://schemas.microsoft.com/office/word/2016/wordml/cid" xmlns:w16se="http://schemas.microsoft.com/office/word/2015/wordml/symex" xmlns:wpg="http://schemas.microsoft.com/office/word/2010/wordprocessingGroup" xmlns:wpi="http://schemas.microsoft.com/office/word/2010/wordprocessingInk" xmlns:wne="http://schemas.microsoft.com/office/word/2006/wordml" xmlns:wps="http://schemas.microsoft.com/office/word/2010/wordprocessingShape" mc:Ignorable="w14 w15 w16se w16cid wp14">
   <w:tbl>
     <w:tblPr>
@@ -3334,15 +3300,24 @@
               <w:rFonts w:ascii="Browallia New" w:hAnsi="Browallia New" w:cs="Browallia New"/>
               <w:sz w:val="28"/>
             </w:rPr>
-            <w:t>insurance.condition</w:t>
-          </w:r>
+            <w:t>insurance;ope</w:t>
+          </w:r>
+          <w:proofErr w:type="spellEnd"/>
           <w:proofErr w:type="gramEnd"/>
           <w:r>
             <w:rPr>
               <w:rFonts w:ascii="Browallia New" w:hAnsi="Browallia New" w:cs="Browallia New"/>
               <w:sz w:val="28"/>
             </w:rPr>
-            <w:t>.insuranceName;ifempty</w:t>
+            <w:t>=</w:t>
+          </w:r>
+          <w:proofErr w:type="spellStart"/>
+          <w:r>
+            <w:rPr>
+              <w:rFonts w:ascii="Browallia New" w:hAnsi="Browallia New" w:cs="Browallia New"/>
+              <w:sz w:val="28"/>
+            </w:rPr>
+            <w:t>inuranceName;ifempty</w:t>
           </w:r>
           <w:proofErr w:type="spellEnd"/>
           <w:r>
@@ -3379,17 +3354,7 @@
 </w:hdr>
 </file>
 
-<file path=word/header3.xml><?xml version="1.0" encoding="utf-8"?>
-<w:hdr xmlns:wpc="http://schemas.microsoft.com/office/word/2010/wordprocessingCanvas" xmlns:cx="http://schemas.microsoft.com/office/drawing/2014/chartex" xmlns:cx1="http://schemas.microsoft.com/office/drawing/2015/9/8/chartex" xmlns:cx2="http://schemas.microsoft.com/office/drawing/2015/10/21/chartex" xmlns:cx3="http://schemas.microsoft.com/office/drawing/2016/5/9/chartex" xmlns:cx4="http://schemas.microsoft.com/office/drawing/2016/5/10/chartex" xmlns:cx5="http://schemas.microsoft.com/office/drawing/2016/5/11/chartex" xmlns:cx6="http://schemas.microsoft.com/office/drawing/2016/5/12/chartex" xmlns:cx7="http://schemas.microsoft.com/office/drawing/2016/5/13/chartex" xmlns:cx8="http://schemas.microsoft.com/office/drawing/2016/5/14/chartex" xmlns:mc="http://schemas.openxmlformats.org/markup-compatibility/2006" xmlns:aink="http://schemas.microsoft.com/office/drawing/2016/ink" xmlns:am3d="http://schemas.microsoft.com/office/drawing/2017/model3d" xmlns:o="urn:schemas-microsoft-com:office:office" xmlns:r="http://schemas.openxmlformats.org/officeDocument/2006/relationships" xmlns:m="http://schemas.openxmlformats.org/officeDocument/2006/math" xmlns:v="urn:schemas-microsoft-com:vml" xmlns:wp14="http://schemas.microsoft.com/office/word/2010/wordprocessingDrawing" xmlns:wp="http://schemas.openxmlformats.org/drawingml/2006/wordprocessingDrawing" xmlns:w10="urn:schemas-microsoft-com:office:word" xmlns:w="http://schemas.openxmlformats.org/wordprocessingml/2006/main" xmlns:w14="http://schemas.microsoft.com/office/word/2010/wordml" xmlns:w15="http://schemas.microsoft.com/office/word/2012/wordml" xmlns:w16cid="http://schemas.microsoft.com/office/word/2016/wordml/cid" xmlns:w16se="http://schemas.microsoft.com/office/word/2015/wordml/symex" xmlns:wpg="http://schemas.microsoft.com/office/word/2010/wordprocessingGroup" xmlns:wpi="http://schemas.microsoft.com/office/word/2010/wordprocessingInk" xmlns:wne="http://schemas.microsoft.com/office/word/2006/wordml" xmlns:wps="http://schemas.microsoft.com/office/word/2010/wordprocessingShape" mc:Ignorable="w14 w15 w16se w16cid wp14">
-  <w:p>
-    <w:pPr>
-      <w:pStyle w:val="Header"/>
-    </w:pPr>
-  </w:p>
-</w:hdr>
-</file>
-
-<file path=word/header4.xml><?xml version="1.0" encoding="utf-8"?>
+<file path=word/header2.xml><?xml version="1.0" encoding="utf-8"?>
 <w:hdr xmlns:wpc="http://schemas.microsoft.com/office/word/2010/wordprocessingCanvas" xmlns:cx="http://schemas.microsoft.com/office/drawing/2014/chartex" xmlns:cx1="http://schemas.microsoft.com/office/drawing/2015/9/8/chartex" xmlns:cx2="http://schemas.microsoft.com/office/drawing/2015/10/21/chartex" xmlns:cx3="http://schemas.microsoft.com/office/drawing/2016/5/9/chartex" xmlns:cx4="http://schemas.microsoft.com/office/drawing/2016/5/10/chartex" xmlns:cx5="http://schemas.microsoft.com/office/drawing/2016/5/11/chartex" xmlns:cx6="http://schemas.microsoft.com/office/drawing/2016/5/12/chartex" xmlns:cx7="http://schemas.microsoft.com/office/drawing/2016/5/13/chartex" xmlns:cx8="http://schemas.microsoft.com/office/drawing/2016/5/14/chartex" xmlns:mc="http://schemas.openxmlformats.org/markup-compatibility/2006" xmlns:aink="http://schemas.microsoft.com/office/drawing/2016/ink" xmlns:am3d="http://schemas.microsoft.com/office/drawing/2017/model3d" xmlns:o="urn:schemas-microsoft-com:office:office" xmlns:r="http://schemas.openxmlformats.org/officeDocument/2006/relationships" xmlns:m="http://schemas.openxmlformats.org/officeDocument/2006/math" xmlns:v="urn:schemas-microsoft-com:vml" xmlns:wp14="http://schemas.microsoft.com/office/word/2010/wordprocessingDrawing" xmlns:wp="http://schemas.openxmlformats.org/drawingml/2006/wordprocessingDrawing" xmlns:w10="urn:schemas-microsoft-com:office:word" xmlns:w="http://schemas.openxmlformats.org/wordprocessingml/2006/main" xmlns:w14="http://schemas.microsoft.com/office/word/2010/wordml" xmlns:w15="http://schemas.microsoft.com/office/word/2012/wordml" xmlns:w16cid="http://schemas.microsoft.com/office/word/2016/wordml/cid" xmlns:w16se="http://schemas.microsoft.com/office/word/2015/wordml/symex" xmlns:wpg="http://schemas.microsoft.com/office/word/2010/wordprocessingGroup" xmlns:wpi="http://schemas.microsoft.com/office/word/2010/wordprocessingInk" xmlns:wne="http://schemas.microsoft.com/office/word/2006/wordml" xmlns:wps="http://schemas.microsoft.com/office/word/2010/wordprocessingShape" mc:Ignorable="w14 w15 w16se w16cid wp14">
   <w:tbl>
     <w:tblPr>

</xml_diff>

<commit_message>
add number to text to print
</commit_message>
<xml_diff>
--- a/storage/app/default/documents/invoice_detail_insurance.docx
+++ b/storage/app/default/documents/invoice_detail_insurance.docx
@@ -557,7 +557,8 @@
       <w:tr>
         <w:tc>
           <w:tcPr>
-            <w:tcW w:w="4774" w:type="dxa"/>
+            <w:tcW w:w="7782" w:type="dxa"/>
+            <w:gridSpan w:val="3"/>
             <w:tcBorders>
               <w:top w:val="single" w:sz="4" w:space="0" w:color="auto"/>
             </w:tcBorders>
@@ -567,7 +568,11 @@
             <w:pPr>
               <w:spacing w:after="0" w:line="240" w:lineRule="auto"/>
               <w:rPr>
-                <w:noProof/>
+                <w:rFonts w:ascii="Browallia New" w:hAnsi="Browallia New" w:cs="Browallia New"/>
+                <w:b/>
+                <w:bCs/>
+                <w:noProof/>
+                <w:sz w:val="28"/>
               </w:rPr>
             </w:pPr>
             <w:r>
@@ -580,50 +585,8 @@
                 <w:noProof/>
                 <w:sz w:val="28"/>
               </w:rPr>
-              <w:t>จำนวนเงินรวม</w:t>
+              <w:t>จำนวนเงินรวม ([grandFinalPrice;ope=currtext;])</w:t>
             </w:r>
-          </w:p>
-        </w:tc>
-        <w:tc>
-          <w:tcPr>
-            <w:tcW w:w="1504" w:type="dxa"/>
-            <w:tcBorders>
-              <w:top w:val="single" w:sz="4" w:space="0" w:color="auto"/>
-            </w:tcBorders>
-          </w:tcPr>
-          <w:p>
-            <w:pPr>
-              <w:spacing w:after="0" w:line="240" w:lineRule="auto"/>
-              <w:jc w:val="right"/>
-              <w:rPr>
-                <w:rFonts w:ascii="Browallia New" w:hAnsi="Browallia New" w:cs="Browallia New"/>
-                <w:b/>
-                <w:bCs/>
-                <w:noProof/>
-                <w:sz w:val="28"/>
-              </w:rPr>
-            </w:pPr>
-          </w:p>
-        </w:tc>
-        <w:tc>
-          <w:tcPr>
-            <w:tcW w:w="1504" w:type="dxa"/>
-            <w:tcBorders>
-              <w:top w:val="single" w:sz="4" w:space="0" w:color="auto"/>
-            </w:tcBorders>
-          </w:tcPr>
-          <w:p>
-            <w:pPr>
-              <w:spacing w:after="0" w:line="240" w:lineRule="auto"/>
-              <w:jc w:val="right"/>
-              <w:rPr>
-                <w:rFonts w:ascii="Browallia New" w:hAnsi="Browallia New" w:cs="Browallia New"/>
-                <w:b/>
-                <w:bCs/>
-                <w:noProof/>
-                <w:sz w:val="28"/>
-              </w:rPr>
-            </w:pPr>
           </w:p>
         </w:tc>
         <w:tc>
@@ -688,12 +651,8 @@
     <w:p>
       <w:pPr>
         <w:sectPr>
-          <w:headerReference w:type="even" r:id="rId6"/>
-          <w:headerReference w:type="default" r:id="rId7"/>
-          <w:footerReference w:type="even" r:id="rId8"/>
-          <w:footerReference w:type="default" r:id="rId9"/>
-          <w:headerReference w:type="first" r:id="rId10"/>
-          <w:footerReference w:type="first" r:id="rId11"/>
+          <w:headerReference w:type="default" r:id="rId6"/>
+          <w:footerReference w:type="default" r:id="rId7"/>
           <w:pgSz w:w="11906" w:h="16838"/>
           <w:pgMar w:top="612" w:right="567" w:bottom="2614" w:left="567" w:header="556" w:footer="261" w:gutter="0"/>
           <w:cols w:space="720"/>
@@ -918,6 +877,7 @@
                 <w:szCs w:val="14"/>
               </w:rPr>
             </w:pPr>
+            <w:bookmarkStart w:id="0" w:name="_GoBack"/>
           </w:p>
         </w:tc>
         <w:tc>
@@ -1003,6 +963,7 @@
           </w:p>
         </w:tc>
       </w:tr>
+      <w:bookmarkEnd w:id="0"/>
       <w:tr>
         <w:tc>
           <w:tcPr>
@@ -1258,7 +1219,8 @@
       <w:tr>
         <w:tc>
           <w:tcPr>
-            <w:tcW w:w="4774" w:type="dxa"/>
+            <w:tcW w:w="7782" w:type="dxa"/>
+            <w:gridSpan w:val="3"/>
             <w:tcBorders>
               <w:top w:val="single" w:sz="4" w:space="0" w:color="auto"/>
             </w:tcBorders>
@@ -1268,7 +1230,11 @@
             <w:pPr>
               <w:spacing w:after="0" w:line="240" w:lineRule="auto"/>
               <w:rPr>
-                <w:noProof/>
+                <w:rFonts w:ascii="Browallia New" w:hAnsi="Browallia New" w:cs="Browallia New"/>
+                <w:b/>
+                <w:bCs/>
+                <w:noProof/>
+                <w:sz w:val="28"/>
               </w:rPr>
             </w:pPr>
             <w:r>
@@ -1281,50 +1247,44 @@
                 <w:noProof/>
                 <w:sz w:val="28"/>
               </w:rPr>
-              <w:t>จำนวนเงินรวม</w:t>
+              <w:t xml:space="preserve">จำนวนเงินรวม </w:t>
             </w:r>
-          </w:p>
-        </w:tc>
-        <w:tc>
-          <w:tcPr>
-            <w:tcW w:w="1504" w:type="dxa"/>
-            <w:tcBorders>
-              <w:top w:val="single" w:sz="4" w:space="0" w:color="auto"/>
-            </w:tcBorders>
-          </w:tcPr>
-          <w:p>
-            <w:pPr>
-              <w:spacing w:after="0" w:line="240" w:lineRule="auto"/>
-              <w:jc w:val="right"/>
+            <w:r>
               <w:rPr>
                 <w:rFonts w:ascii="Browallia New" w:hAnsi="Browallia New" w:cs="Browallia New"/>
                 <w:b/>
                 <w:bCs/>
+                <w:i/>
+                <w:iCs/>
                 <w:noProof/>
                 <w:sz w:val="28"/>
               </w:rPr>
-            </w:pPr>
-          </w:p>
-        </w:tc>
-        <w:tc>
-          <w:tcPr>
-            <w:tcW w:w="1504" w:type="dxa"/>
-            <w:tcBorders>
-              <w:top w:val="single" w:sz="4" w:space="0" w:color="auto"/>
-            </w:tcBorders>
-          </w:tcPr>
-          <w:p>
-            <w:pPr>
-              <w:spacing w:after="0" w:line="240" w:lineRule="auto"/>
-              <w:jc w:val="right"/>
+              <w:t>([grandFinalPrice;ope=currtext;</w:t>
+            </w:r>
+            <w:r>
               <w:rPr>
                 <w:rFonts w:ascii="Browallia New" w:hAnsi="Browallia New" w:cs="Browallia New"/>
                 <w:b/>
                 <w:bCs/>
+                <w:i/>
+                <w:iCs/>
                 <w:noProof/>
                 <w:sz w:val="28"/>
               </w:rPr>
-            </w:pPr>
+              <w:t>lang=en</w:t>
+            </w:r>
+            <w:r>
+              <w:rPr>
+                <w:rFonts w:ascii="Browallia New" w:hAnsi="Browallia New" w:cs="Browallia New"/>
+                <w:b/>
+                <w:bCs/>
+                <w:i/>
+                <w:iCs/>
+                <w:noProof/>
+                <w:sz w:val="28"/>
+              </w:rPr>
+              <w:t>])</w:t>
+            </w:r>
           </w:p>
         </w:tc>
         <w:tc>
@@ -1387,8 +1347,8 @@
     </w:tbl>
     <w:p/>
     <w:sectPr>
-      <w:headerReference w:type="default" r:id="rId12"/>
-      <w:footerReference w:type="default" r:id="rId13"/>
+      <w:headerReference w:type="default" r:id="rId8"/>
+      <w:footerReference w:type="default" r:id="rId9"/>
       <w:pgSz w:w="11906" w:h="16838"/>
       <w:pgMar w:top="612" w:right="567" w:bottom="2614" w:left="567" w:header="556" w:footer="261" w:gutter="0"/>
       <w:pgNumType w:start="1"/>
@@ -1427,16 +1387,6 @@
 
 <file path=word/footer1.xml><?xml version="1.0" encoding="utf-8"?>
 <w:ftr xmlns:wpc="http://schemas.microsoft.com/office/word/2010/wordprocessingCanvas" xmlns:cx="http://schemas.microsoft.com/office/drawing/2014/chartex" xmlns:cx1="http://schemas.microsoft.com/office/drawing/2015/9/8/chartex" xmlns:cx2="http://schemas.microsoft.com/office/drawing/2015/10/21/chartex" xmlns:cx3="http://schemas.microsoft.com/office/drawing/2016/5/9/chartex" xmlns:cx4="http://schemas.microsoft.com/office/drawing/2016/5/10/chartex" xmlns:cx5="http://schemas.microsoft.com/office/drawing/2016/5/11/chartex" xmlns:cx6="http://schemas.microsoft.com/office/drawing/2016/5/12/chartex" xmlns:cx7="http://schemas.microsoft.com/office/drawing/2016/5/13/chartex" xmlns:cx8="http://schemas.microsoft.com/office/drawing/2016/5/14/chartex" xmlns:mc="http://schemas.openxmlformats.org/markup-compatibility/2006" xmlns:aink="http://schemas.microsoft.com/office/drawing/2016/ink" xmlns:am3d="http://schemas.microsoft.com/office/drawing/2017/model3d" xmlns:o="urn:schemas-microsoft-com:office:office" xmlns:r="http://schemas.openxmlformats.org/officeDocument/2006/relationships" xmlns:m="http://schemas.openxmlformats.org/officeDocument/2006/math" xmlns:v="urn:schemas-microsoft-com:vml" xmlns:wp14="http://schemas.microsoft.com/office/word/2010/wordprocessingDrawing" xmlns:wp="http://schemas.openxmlformats.org/drawingml/2006/wordprocessingDrawing" xmlns:w10="urn:schemas-microsoft-com:office:word" xmlns:w="http://schemas.openxmlformats.org/wordprocessingml/2006/main" xmlns:w14="http://schemas.microsoft.com/office/word/2010/wordml" xmlns:w15="http://schemas.microsoft.com/office/word/2012/wordml" xmlns:w16cid="http://schemas.microsoft.com/office/word/2016/wordml/cid" xmlns:w16se="http://schemas.microsoft.com/office/word/2015/wordml/symex" xmlns:wpg="http://schemas.microsoft.com/office/word/2010/wordprocessingGroup" xmlns:wpi="http://schemas.microsoft.com/office/word/2010/wordprocessingInk" xmlns:wne="http://schemas.microsoft.com/office/word/2006/wordml" xmlns:wps="http://schemas.microsoft.com/office/word/2010/wordprocessingShape" mc:Ignorable="w14 w15 w16se w16cid wp14">
-  <w:p>
-    <w:pPr>
-      <w:pStyle w:val="Footer"/>
-    </w:pPr>
-  </w:p>
-</w:ftr>
-</file>
-
-<file path=word/footer2.xml><?xml version="1.0" encoding="utf-8"?>
-<w:ftr xmlns:wpc="http://schemas.microsoft.com/office/word/2010/wordprocessingCanvas" xmlns:cx="http://schemas.microsoft.com/office/drawing/2014/chartex" xmlns:cx1="http://schemas.microsoft.com/office/drawing/2015/9/8/chartex" xmlns:cx2="http://schemas.microsoft.com/office/drawing/2015/10/21/chartex" xmlns:cx3="http://schemas.microsoft.com/office/drawing/2016/5/9/chartex" xmlns:cx4="http://schemas.microsoft.com/office/drawing/2016/5/10/chartex" xmlns:cx5="http://schemas.microsoft.com/office/drawing/2016/5/11/chartex" xmlns:cx6="http://schemas.microsoft.com/office/drawing/2016/5/12/chartex" xmlns:cx7="http://schemas.microsoft.com/office/drawing/2016/5/13/chartex" xmlns:cx8="http://schemas.microsoft.com/office/drawing/2016/5/14/chartex" xmlns:mc="http://schemas.openxmlformats.org/markup-compatibility/2006" xmlns:aink="http://schemas.microsoft.com/office/drawing/2016/ink" xmlns:am3d="http://schemas.microsoft.com/office/drawing/2017/model3d" xmlns:o="urn:schemas-microsoft-com:office:office" xmlns:r="http://schemas.openxmlformats.org/officeDocument/2006/relationships" xmlns:m="http://schemas.openxmlformats.org/officeDocument/2006/math" xmlns:v="urn:schemas-microsoft-com:vml" xmlns:wp14="http://schemas.microsoft.com/office/word/2010/wordprocessingDrawing" xmlns:wp="http://schemas.openxmlformats.org/drawingml/2006/wordprocessingDrawing" xmlns:w10="urn:schemas-microsoft-com:office:word" xmlns:w="http://schemas.openxmlformats.org/wordprocessingml/2006/main" xmlns:w14="http://schemas.microsoft.com/office/word/2010/wordml" xmlns:w15="http://schemas.microsoft.com/office/word/2012/wordml" xmlns:w16cid="http://schemas.microsoft.com/office/word/2016/wordml/cid" xmlns:w16se="http://schemas.microsoft.com/office/word/2015/wordml/symex" xmlns:wpg="http://schemas.microsoft.com/office/word/2010/wordprocessingGroup" xmlns:wpi="http://schemas.microsoft.com/office/word/2010/wordprocessingInk" xmlns:wne="http://schemas.microsoft.com/office/word/2006/wordml" xmlns:wps="http://schemas.microsoft.com/office/word/2010/wordprocessingShape" mc:Ignorable="w14 w15 w16se w16cid wp14">
   <w:tbl>
     <w:tblPr>
       <w:tblStyle w:val="TableGrid"/>
@@ -1973,17 +1923,7 @@
 </w:ftr>
 </file>
 
-<file path=word/footer3.xml><?xml version="1.0" encoding="utf-8"?>
-<w:ftr xmlns:wpc="http://schemas.microsoft.com/office/word/2010/wordprocessingCanvas" xmlns:cx="http://schemas.microsoft.com/office/drawing/2014/chartex" xmlns:cx1="http://schemas.microsoft.com/office/drawing/2015/9/8/chartex" xmlns:cx2="http://schemas.microsoft.com/office/drawing/2015/10/21/chartex" xmlns:cx3="http://schemas.microsoft.com/office/drawing/2016/5/9/chartex" xmlns:cx4="http://schemas.microsoft.com/office/drawing/2016/5/10/chartex" xmlns:cx5="http://schemas.microsoft.com/office/drawing/2016/5/11/chartex" xmlns:cx6="http://schemas.microsoft.com/office/drawing/2016/5/12/chartex" xmlns:cx7="http://schemas.microsoft.com/office/drawing/2016/5/13/chartex" xmlns:cx8="http://schemas.microsoft.com/office/drawing/2016/5/14/chartex" xmlns:mc="http://schemas.openxmlformats.org/markup-compatibility/2006" xmlns:aink="http://schemas.microsoft.com/office/drawing/2016/ink" xmlns:am3d="http://schemas.microsoft.com/office/drawing/2017/model3d" xmlns:o="urn:schemas-microsoft-com:office:office" xmlns:r="http://schemas.openxmlformats.org/officeDocument/2006/relationships" xmlns:m="http://schemas.openxmlformats.org/officeDocument/2006/math" xmlns:v="urn:schemas-microsoft-com:vml" xmlns:wp14="http://schemas.microsoft.com/office/word/2010/wordprocessingDrawing" xmlns:wp="http://schemas.openxmlformats.org/drawingml/2006/wordprocessingDrawing" xmlns:w10="urn:schemas-microsoft-com:office:word" xmlns:w="http://schemas.openxmlformats.org/wordprocessingml/2006/main" xmlns:w14="http://schemas.microsoft.com/office/word/2010/wordml" xmlns:w15="http://schemas.microsoft.com/office/word/2012/wordml" xmlns:w16cid="http://schemas.microsoft.com/office/word/2016/wordml/cid" xmlns:w16se="http://schemas.microsoft.com/office/word/2015/wordml/symex" xmlns:wpg="http://schemas.microsoft.com/office/word/2010/wordprocessingGroup" xmlns:wpi="http://schemas.microsoft.com/office/word/2010/wordprocessingInk" xmlns:wne="http://schemas.microsoft.com/office/word/2006/wordml" xmlns:wps="http://schemas.microsoft.com/office/word/2010/wordprocessingShape" mc:Ignorable="w14 w15 w16se w16cid wp14">
-  <w:p>
-    <w:pPr>
-      <w:pStyle w:val="Footer"/>
-    </w:pPr>
-  </w:p>
-</w:ftr>
-</file>
-
-<file path=word/footer4.xml><?xml version="1.0" encoding="utf-8"?>
+<file path=word/footer2.xml><?xml version="1.0" encoding="utf-8"?>
 <w:ftr xmlns:wpc="http://schemas.microsoft.com/office/word/2010/wordprocessingCanvas" xmlns:cx="http://schemas.microsoft.com/office/drawing/2014/chartex" xmlns:cx1="http://schemas.microsoft.com/office/drawing/2015/9/8/chartex" xmlns:cx2="http://schemas.microsoft.com/office/drawing/2015/10/21/chartex" xmlns:cx3="http://schemas.microsoft.com/office/drawing/2016/5/9/chartex" xmlns:cx4="http://schemas.microsoft.com/office/drawing/2016/5/10/chartex" xmlns:cx5="http://schemas.microsoft.com/office/drawing/2016/5/11/chartex" xmlns:cx6="http://schemas.microsoft.com/office/drawing/2016/5/12/chartex" xmlns:cx7="http://schemas.microsoft.com/office/drawing/2016/5/13/chartex" xmlns:cx8="http://schemas.microsoft.com/office/drawing/2016/5/14/chartex" xmlns:mc="http://schemas.openxmlformats.org/markup-compatibility/2006" xmlns:aink="http://schemas.microsoft.com/office/drawing/2016/ink" xmlns:am3d="http://schemas.microsoft.com/office/drawing/2017/model3d" xmlns:o="urn:schemas-microsoft-com:office:office" xmlns:r="http://schemas.openxmlformats.org/officeDocument/2006/relationships" xmlns:m="http://schemas.openxmlformats.org/officeDocument/2006/math" xmlns:v="urn:schemas-microsoft-com:vml" xmlns:wp14="http://schemas.microsoft.com/office/word/2010/wordprocessingDrawing" xmlns:wp="http://schemas.openxmlformats.org/drawingml/2006/wordprocessingDrawing" xmlns:w10="urn:schemas-microsoft-com:office:word" xmlns:w="http://schemas.openxmlformats.org/wordprocessingml/2006/main" xmlns:w14="http://schemas.microsoft.com/office/word/2010/wordml" xmlns:w15="http://schemas.microsoft.com/office/word/2012/wordml" xmlns:w16cid="http://schemas.microsoft.com/office/word/2016/wordml/cid" xmlns:w16se="http://schemas.microsoft.com/office/word/2015/wordml/symex" xmlns:wpg="http://schemas.microsoft.com/office/word/2010/wordprocessingGroup" xmlns:wpi="http://schemas.microsoft.com/office/word/2010/wordprocessingInk" xmlns:wne="http://schemas.microsoft.com/office/word/2006/wordml" xmlns:wps="http://schemas.microsoft.com/office/word/2010/wordprocessingShape" mc:Ignorable="w14 w15 w16se w16cid wp14">
   <w:tbl>
     <w:tblPr>
@@ -2548,16 +2488,6 @@
 </file>
 
 <file path=word/header1.xml><?xml version="1.0" encoding="utf-8"?>
-<w:hdr xmlns:wpc="http://schemas.microsoft.com/office/word/2010/wordprocessingCanvas" xmlns:cx="http://schemas.microsoft.com/office/drawing/2014/chartex" xmlns:cx1="http://schemas.microsoft.com/office/drawing/2015/9/8/chartex" xmlns:cx2="http://schemas.microsoft.com/office/drawing/2015/10/21/chartex" xmlns:cx3="http://schemas.microsoft.com/office/drawing/2016/5/9/chartex" xmlns:cx4="http://schemas.microsoft.com/office/drawing/2016/5/10/chartex" xmlns:cx5="http://schemas.microsoft.com/office/drawing/2016/5/11/chartex" xmlns:cx6="http://schemas.microsoft.com/office/drawing/2016/5/12/chartex" xmlns:cx7="http://schemas.microsoft.com/office/drawing/2016/5/13/chartex" xmlns:cx8="http://schemas.microsoft.com/office/drawing/2016/5/14/chartex" xmlns:mc="http://schemas.openxmlformats.org/markup-compatibility/2006" xmlns:aink="http://schemas.microsoft.com/office/drawing/2016/ink" xmlns:am3d="http://schemas.microsoft.com/office/drawing/2017/model3d" xmlns:o="urn:schemas-microsoft-com:office:office" xmlns:r="http://schemas.openxmlformats.org/officeDocument/2006/relationships" xmlns:m="http://schemas.openxmlformats.org/officeDocument/2006/math" xmlns:v="urn:schemas-microsoft-com:vml" xmlns:wp14="http://schemas.microsoft.com/office/word/2010/wordprocessingDrawing" xmlns:wp="http://schemas.openxmlformats.org/drawingml/2006/wordprocessingDrawing" xmlns:w10="urn:schemas-microsoft-com:office:word" xmlns:w="http://schemas.openxmlformats.org/wordprocessingml/2006/main" xmlns:w14="http://schemas.microsoft.com/office/word/2010/wordml" xmlns:w15="http://schemas.microsoft.com/office/word/2012/wordml" xmlns:w16cid="http://schemas.microsoft.com/office/word/2016/wordml/cid" xmlns:w16se="http://schemas.microsoft.com/office/word/2015/wordml/symex" xmlns:wpg="http://schemas.microsoft.com/office/word/2010/wordprocessingGroup" xmlns:wpi="http://schemas.microsoft.com/office/word/2010/wordprocessingInk" xmlns:wne="http://schemas.microsoft.com/office/word/2006/wordml" xmlns:wps="http://schemas.microsoft.com/office/word/2010/wordprocessingShape" mc:Ignorable="w14 w15 w16se w16cid wp14">
-  <w:p>
-    <w:pPr>
-      <w:pStyle w:val="Header"/>
-    </w:pPr>
-  </w:p>
-</w:hdr>
-</file>
-
-<file path=word/header2.xml><?xml version="1.0" encoding="utf-8"?>
 <w:hdr xmlns:wpc="http://schemas.microsoft.com/office/word/2010/wordprocessingCanvas" xmlns:cx="http://schemas.microsoft.com/office/drawing/2014/chartex" xmlns:cx1="http://schemas.microsoft.com/office/drawing/2015/9/8/chartex" xmlns:cx2="http://schemas.microsoft.com/office/drawing/2015/10/21/chartex" xmlns:cx3="http://schemas.microsoft.com/office/drawing/2016/5/9/chartex" xmlns:cx4="http://schemas.microsoft.com/office/drawing/2016/5/10/chartex" xmlns:cx5="http://schemas.microsoft.com/office/drawing/2016/5/11/chartex" xmlns:cx6="http://schemas.microsoft.com/office/drawing/2016/5/12/chartex" xmlns:cx7="http://schemas.microsoft.com/office/drawing/2016/5/13/chartex" xmlns:cx8="http://schemas.microsoft.com/office/drawing/2016/5/14/chartex" xmlns:mc="http://schemas.openxmlformats.org/markup-compatibility/2006" xmlns:aink="http://schemas.microsoft.com/office/drawing/2016/ink" xmlns:am3d="http://schemas.microsoft.com/office/drawing/2017/model3d" xmlns:o="urn:schemas-microsoft-com:office:office" xmlns:r="http://schemas.openxmlformats.org/officeDocument/2006/relationships" xmlns:m="http://schemas.openxmlformats.org/officeDocument/2006/math" xmlns:v="urn:schemas-microsoft-com:vml" xmlns:wp14="http://schemas.microsoft.com/office/word/2010/wordprocessingDrawing" xmlns:wp="http://schemas.openxmlformats.org/drawingml/2006/wordprocessingDrawing" xmlns:w10="urn:schemas-microsoft-com:office:word" xmlns:w="http://schemas.openxmlformats.org/wordprocessingml/2006/main" xmlns:w14="http://schemas.microsoft.com/office/word/2010/wordml" xmlns:w15="http://schemas.microsoft.com/office/word/2012/wordml" xmlns:w16cid="http://schemas.microsoft.com/office/word/2016/wordml/cid" xmlns:w16se="http://schemas.microsoft.com/office/word/2015/wordml/symex" xmlns:wpg="http://schemas.microsoft.com/office/word/2010/wordprocessingGroup" xmlns:wpi="http://schemas.microsoft.com/office/word/2010/wordprocessingInk" xmlns:wne="http://schemas.microsoft.com/office/word/2006/wordml" xmlns:wps="http://schemas.microsoft.com/office/word/2010/wordprocessingShape" mc:Ignorable="w14 w15 w16se w16cid wp14">
   <w:tbl>
     <w:tblPr>
@@ -3332,24 +3262,15 @@
               <w:rFonts w:ascii="Browallia New" w:hAnsi="Browallia New" w:cs="Browallia New"/>
               <w:sz w:val="28"/>
             </w:rPr>
-            <w:t>insurance;ope</w:t>
-          </w:r>
-          <w:proofErr w:type="spellEnd"/>
+            <w:t>insurance.condition</w:t>
+          </w:r>
           <w:proofErr w:type="gramEnd"/>
           <w:r>
             <w:rPr>
               <w:rFonts w:ascii="Browallia New" w:hAnsi="Browallia New" w:cs="Browallia New"/>
               <w:sz w:val="28"/>
             </w:rPr>
-            <w:t>=</w:t>
-          </w:r>
-          <w:proofErr w:type="spellStart"/>
-          <w:r>
-            <w:rPr>
-              <w:rFonts w:ascii="Browallia New" w:hAnsi="Browallia New" w:cs="Browallia New"/>
-              <w:sz w:val="28"/>
-            </w:rPr>
-            <w:t>insuranceName;ifempty</w:t>
+            <w:t>.insuranceName;ifempty</w:t>
           </w:r>
           <w:proofErr w:type="spellEnd"/>
           <w:r>
@@ -3386,17 +3307,7 @@
 </w:hdr>
 </file>
 
-<file path=word/header3.xml><?xml version="1.0" encoding="utf-8"?>
-<w:hdr xmlns:wpc="http://schemas.microsoft.com/office/word/2010/wordprocessingCanvas" xmlns:cx="http://schemas.microsoft.com/office/drawing/2014/chartex" xmlns:cx1="http://schemas.microsoft.com/office/drawing/2015/9/8/chartex" xmlns:cx2="http://schemas.microsoft.com/office/drawing/2015/10/21/chartex" xmlns:cx3="http://schemas.microsoft.com/office/drawing/2016/5/9/chartex" xmlns:cx4="http://schemas.microsoft.com/office/drawing/2016/5/10/chartex" xmlns:cx5="http://schemas.microsoft.com/office/drawing/2016/5/11/chartex" xmlns:cx6="http://schemas.microsoft.com/office/drawing/2016/5/12/chartex" xmlns:cx7="http://schemas.microsoft.com/office/drawing/2016/5/13/chartex" xmlns:cx8="http://schemas.microsoft.com/office/drawing/2016/5/14/chartex" xmlns:mc="http://schemas.openxmlformats.org/markup-compatibility/2006" xmlns:aink="http://schemas.microsoft.com/office/drawing/2016/ink" xmlns:am3d="http://schemas.microsoft.com/office/drawing/2017/model3d" xmlns:o="urn:schemas-microsoft-com:office:office" xmlns:r="http://schemas.openxmlformats.org/officeDocument/2006/relationships" xmlns:m="http://schemas.openxmlformats.org/officeDocument/2006/math" xmlns:v="urn:schemas-microsoft-com:vml" xmlns:wp14="http://schemas.microsoft.com/office/word/2010/wordprocessingDrawing" xmlns:wp="http://schemas.openxmlformats.org/drawingml/2006/wordprocessingDrawing" xmlns:w10="urn:schemas-microsoft-com:office:word" xmlns:w="http://schemas.openxmlformats.org/wordprocessingml/2006/main" xmlns:w14="http://schemas.microsoft.com/office/word/2010/wordml" xmlns:w15="http://schemas.microsoft.com/office/word/2012/wordml" xmlns:w16cid="http://schemas.microsoft.com/office/word/2016/wordml/cid" xmlns:w16se="http://schemas.microsoft.com/office/word/2015/wordml/symex" xmlns:wpg="http://schemas.microsoft.com/office/word/2010/wordprocessingGroup" xmlns:wpi="http://schemas.microsoft.com/office/word/2010/wordprocessingInk" xmlns:wne="http://schemas.microsoft.com/office/word/2006/wordml" xmlns:wps="http://schemas.microsoft.com/office/word/2010/wordprocessingShape" mc:Ignorable="w14 w15 w16se w16cid wp14">
-  <w:p>
-    <w:pPr>
-      <w:pStyle w:val="Header"/>
-    </w:pPr>
-  </w:p>
-</w:hdr>
-</file>
-
-<file path=word/header4.xml><?xml version="1.0" encoding="utf-8"?>
+<file path=word/header2.xml><?xml version="1.0" encoding="utf-8"?>
 <w:hdr xmlns:wpc="http://schemas.microsoft.com/office/word/2010/wordprocessingCanvas" xmlns:cx="http://schemas.microsoft.com/office/drawing/2014/chartex" xmlns:cx1="http://schemas.microsoft.com/office/drawing/2015/9/8/chartex" xmlns:cx2="http://schemas.microsoft.com/office/drawing/2015/10/21/chartex" xmlns:cx3="http://schemas.microsoft.com/office/drawing/2016/5/9/chartex" xmlns:cx4="http://schemas.microsoft.com/office/drawing/2016/5/10/chartex" xmlns:cx5="http://schemas.microsoft.com/office/drawing/2016/5/11/chartex" xmlns:cx6="http://schemas.microsoft.com/office/drawing/2016/5/12/chartex" xmlns:cx7="http://schemas.microsoft.com/office/drawing/2016/5/13/chartex" xmlns:cx8="http://schemas.microsoft.com/office/drawing/2016/5/14/chartex" xmlns:mc="http://schemas.openxmlformats.org/markup-compatibility/2006" xmlns:aink="http://schemas.microsoft.com/office/drawing/2016/ink" xmlns:am3d="http://schemas.microsoft.com/office/drawing/2017/model3d" xmlns:o="urn:schemas-microsoft-com:office:office" xmlns:r="http://schemas.openxmlformats.org/officeDocument/2006/relationships" xmlns:m="http://schemas.openxmlformats.org/officeDocument/2006/math" xmlns:v="urn:schemas-microsoft-com:vml" xmlns:wp14="http://schemas.microsoft.com/office/word/2010/wordprocessingDrawing" xmlns:wp="http://schemas.openxmlformats.org/drawingml/2006/wordprocessingDrawing" xmlns:w10="urn:schemas-microsoft-com:office:word" xmlns:w="http://schemas.openxmlformats.org/wordprocessingml/2006/main" xmlns:w14="http://schemas.microsoft.com/office/word/2010/wordml" xmlns:w15="http://schemas.microsoft.com/office/word/2012/wordml" xmlns:w16cid="http://schemas.microsoft.com/office/word/2016/wordml/cid" xmlns:w16se="http://schemas.microsoft.com/office/word/2015/wordml/symex" xmlns:wpg="http://schemas.microsoft.com/office/word/2010/wordprocessingGroup" xmlns:wpi="http://schemas.microsoft.com/office/word/2010/wordprocessingInk" xmlns:wne="http://schemas.microsoft.com/office/word/2006/wordml" xmlns:wps="http://schemas.microsoft.com/office/word/2010/wordprocessingShape" mc:Ignorable="w14 w15 w16se w16cid wp14">
   <w:tbl>
     <w:tblPr>
@@ -3899,7 +3810,6 @@
               <w:sz w:val="28"/>
             </w:rPr>
           </w:pPr>
-          <w:bookmarkStart w:id="0" w:name="_GoBack"/>
           <w:proofErr w:type="spellStart"/>
           <w:r>
             <w:rPr>
@@ -4068,7 +3978,6 @@
         </w:p>
       </w:tc>
     </w:tr>
-    <w:bookmarkEnd w:id="0"/>
     <w:tr>
       <w:trPr>
         <w:trHeight w:val="522"/>

</xml_diff>

<commit_message>
test printing itemized detail
</commit_message>
<xml_diff>
--- a/storage/app/default/documents/invoice_detail_insurance.docx
+++ b/storage/app/default/documents/invoice_detail_insurance.docx
@@ -365,7 +365,7 @@
                 <w:noProof/>
                 <w:sz w:val="28"/>
               </w:rPr>
-              <w:t>[detailInsurance.categoryInsurance; block=tbs:row+tbs:row; ope=mst$ProductCategoryInsurance; sub1=transactions;p1]</w:t>
+              <w:t>[detailInsurance.categoryInsurance; block=tbs:row+tbs:row+tbs:row; ope=mst$ProductCategoryInsurance; sub1=transactions;p1]</w:t>
             </w:r>
           </w:p>
         </w:tc>
@@ -515,6 +515,124 @@
               </w:rPr>
               <w:t>[detailInsurance_sub1.finalPrice; ope=formatcurr]</w:t>
             </w:r>
+          </w:p>
+        </w:tc>
+      </w:tr>
+      <w:tr>
+        <w:tc>
+          <w:tcPr>
+            <w:tcW w:w="1276" w:type="dxa"/>
+            <w:shd w:val="clear" w:color="auto" w:fill="auto"/>
+          </w:tcPr>
+          <w:p>
+            <w:pPr>
+              <w:spacing w:after="0" w:line="240" w:lineRule="auto"/>
+              <w:rPr>
+                <w:rFonts w:ascii="Browallia New" w:hAnsi="Browallia New" w:cs="Browallia New"/>
+                <w:noProof/>
+                <w:sz w:val="28"/>
+              </w:rPr>
+            </w:pPr>
+          </w:p>
+        </w:tc>
+        <w:tc>
+          <w:tcPr>
+            <w:tcW w:w="4111" w:type="dxa"/>
+            <w:shd w:val="clear" w:color="auto" w:fill="auto"/>
+          </w:tcPr>
+          <w:p>
+            <w:pPr>
+              <w:spacing w:after="0" w:line="240" w:lineRule="auto"/>
+              <w:rPr>
+                <w:rFonts w:ascii="Browallia New" w:hAnsi="Browallia New" w:cs="Browallia New"/>
+                <w:noProof/>
+                <w:sz w:val="28"/>
+              </w:rPr>
+            </w:pPr>
+            <w:r>
+              <w:rPr>
+                <w:rFonts w:ascii="Browallia New" w:hAnsi="Browallia New" w:cs="Browallia New"/>
+                <w:noProof/>
+                <w:sz w:val="28"/>
+              </w:rPr>
+              <w:t>[detailInsurance_sub1.itemizedProducts.productName;block=tbs:row;sub2;p2]</w:t>
+            </w:r>
+          </w:p>
+        </w:tc>
+        <w:tc>
+          <w:tcPr>
+            <w:tcW w:w="891" w:type="dxa"/>
+          </w:tcPr>
+          <w:p>
+            <w:pPr>
+              <w:spacing w:after="0" w:line="240" w:lineRule="auto"/>
+              <w:jc w:val="right"/>
+              <w:rPr>
+                <w:rFonts w:ascii="Browallia New" w:hAnsi="Browallia New" w:cs="Browallia New"/>
+                <w:noProof/>
+                <w:sz w:val="28"/>
+              </w:rPr>
+            </w:pPr>
+            <w:bookmarkStart w:id="0" w:name="_GoBack"/>
+            <w:r>
+              <w:rPr>
+                <w:rFonts w:ascii="Browallia New" w:hAnsi="Browallia New" w:cs="Browallia New"/>
+                <w:noProof/>
+                <w:sz w:val="28"/>
+              </w:rPr>
+              <w:t>[detailInsurance_sub1.itemizedProducts.quantity;</w:t>
+            </w:r>
+            <w:bookmarkEnd w:id="0"/>
+          </w:p>
+        </w:tc>
+        <w:tc>
+          <w:tcPr>
+            <w:tcW w:w="1504" w:type="dxa"/>
+          </w:tcPr>
+          <w:p>
+            <w:pPr>
+              <w:spacing w:after="0" w:line="240" w:lineRule="auto"/>
+              <w:jc w:val="right"/>
+              <w:rPr>
+                <w:rFonts w:ascii="Browallia New" w:hAnsi="Browallia New" w:cs="Browallia New"/>
+                <w:noProof/>
+                <w:sz w:val="28"/>
+              </w:rPr>
+            </w:pPr>
+          </w:p>
+        </w:tc>
+        <w:tc>
+          <w:tcPr>
+            <w:tcW w:w="1504" w:type="dxa"/>
+            <w:shd w:val="clear" w:color="auto" w:fill="auto"/>
+          </w:tcPr>
+          <w:p>
+            <w:pPr>
+              <w:spacing w:after="0" w:line="240" w:lineRule="auto"/>
+              <w:jc w:val="right"/>
+              <w:rPr>
+                <w:rFonts w:ascii="Browallia New" w:hAnsi="Browallia New" w:cs="Browallia New"/>
+                <w:noProof/>
+                <w:sz w:val="28"/>
+              </w:rPr>
+            </w:pPr>
+          </w:p>
+        </w:tc>
+        <w:tc>
+          <w:tcPr>
+            <w:tcW w:w="1504" w:type="dxa"/>
+            <w:shd w:val="clear" w:color="auto" w:fill="auto"/>
+          </w:tcPr>
+          <w:p>
+            <w:pPr>
+              <w:spacing w:after="0" w:line="240" w:lineRule="auto"/>
+              <w:jc w:val="right"/>
+              <w:rPr>
+                <w:rFonts w:ascii="Browallia New" w:hAnsi="Browallia New" w:cs="Browallia New"/>
+                <w:noProof/>
+                <w:sz w:val="28"/>
+              </w:rPr>
+            </w:pPr>
           </w:p>
         </w:tc>
       </w:tr>
@@ -1124,7 +1242,6 @@
                 <w:sz w:val="28"/>
               </w:rPr>
             </w:pPr>
-            <w:bookmarkStart w:id="0" w:name="_GoBack"/>
             <w:r>
               <w:rPr>
                 <w:rFonts w:ascii="Browallia New" w:hAnsi="Browallia New" w:cs="Browallia New"/>
@@ -1133,7 +1250,6 @@
               </w:rPr>
               <w:t>[detailInsurance_sub1.transactionDateTime; ope=formatdate; format=’DD-MM-YYYY’; block=tbs:row;]</w:t>
             </w:r>
-            <w:bookmarkEnd w:id="0"/>
           </w:p>
         </w:tc>
         <w:tc>

</xml_diff>